<commit_message>
done with doc symp structure and details
</commit_message>
<xml_diff>
--- a/Doctoral Symposium/Doctorial Symposis Struktur.docx
+++ b/Doctoral Symposium/Doctorial Symposis Struktur.docx
@@ -3,8 +3,21 @@
 <w:document xmlns:wpc="http://schemas.microsoft.com/office/word/2010/wordprocessingCanvas" xmlns:mc="http://schemas.openxmlformats.org/markup-compatibility/2006" xmlns:o="urn:schemas-microsoft-com:office:office" xmlns:r="http://schemas.openxmlformats.org/officeDocument/2006/relationships" xmlns:m="http://schemas.openxmlformats.org/officeDocument/2006/math" xmlns:v="urn:schemas-microsoft-com:vml" xmlns:wp14="http://schemas.microsoft.com/office/word/2010/wordprocessingDrawing" xmlns:wp="http://schemas.openxmlformats.org/drawingml/2006/wordprocessingDrawing" xmlns:w10="urn:schemas-microsoft-com:office:word" xmlns:w="http://schemas.openxmlformats.org/wordprocessingml/2006/main" xmlns:w14="http://schemas.microsoft.com/office/word/2010/wordml" xmlns:w15="http://schemas.microsoft.com/office/word/2012/wordml" xmlns:wpg="http://schemas.microsoft.com/office/word/2010/wordprocessingGroup" xmlns:wpi="http://schemas.microsoft.com/office/word/2010/wordprocessingInk" xmlns:wne="http://schemas.microsoft.com/office/word/2006/wordml" xmlns:wps="http://schemas.microsoft.com/office/word/2010/wordprocessingShape" mc:Ignorable="w14 w15 wp14">
   <w:body>
     <w:p>
-      <w:r>
-        <w:t xml:space="preserve">Doctorial Symposis </w:t>
+      <w:proofErr w:type="spellStart"/>
+      <w:r>
+        <w:t>Doctorial</w:t>
+      </w:r>
+      <w:proofErr w:type="spellEnd"/>
+      <w:r>
+        <w:t xml:space="preserve"> </w:t>
+      </w:r>
+      <w:proofErr w:type="spellStart"/>
+      <w:r>
+        <w:t>Symposis</w:t>
+      </w:r>
+      <w:proofErr w:type="spellEnd"/>
+      <w:r>
+        <w:t xml:space="preserve"> </w:t>
       </w:r>
       <w:r>
         <w:t>Struktur</w:t>
@@ -30,7 +43,23 @@
         </w:numPr>
       </w:pPr>
       <w:r>
-        <w:t>Einbettung in Dialogsystem (Bisher nur kurze dialog turns jeweils)</w:t>
+        <w:t xml:space="preserve">Einbettung in Dialogsystem (Bisher nur kurze </w:t>
+      </w:r>
+      <w:proofErr w:type="spellStart"/>
+      <w:r>
+        <w:t>dialog</w:t>
+      </w:r>
+      <w:proofErr w:type="spellEnd"/>
+      <w:r>
+        <w:t xml:space="preserve"> </w:t>
+      </w:r>
+      <w:proofErr w:type="spellStart"/>
+      <w:r>
+        <w:t>turns</w:t>
+      </w:r>
+      <w:proofErr w:type="spellEnd"/>
+      <w:r>
+        <w:t xml:space="preserve"> jeweils)</w:t>
       </w:r>
     </w:p>
     <w:p>
@@ -87,7 +116,15 @@
         </w:numPr>
       </w:pPr>
       <w:r>
-        <w:t>Integration eines Dialog-System (für Rückfragen, Initiierung der Beschreibung, Abspeichern etc,)</w:t>
+        <w:t xml:space="preserve">Integration eines Dialog-System (für Rückfragen, Initiierung der Beschreibung, Abspeichern </w:t>
+      </w:r>
+      <w:proofErr w:type="spellStart"/>
+      <w:r>
+        <w:t>etc</w:t>
+      </w:r>
+      <w:proofErr w:type="spellEnd"/>
+      <w:r>
+        <w:t>,)</w:t>
       </w:r>
     </w:p>
     <w:p>
@@ -128,37 +165,112 @@
         </w:numPr>
       </w:pPr>
       <w:r>
-        <w:t>Zwischenrepräsentation: abstraktes Modell der Sprache (des gesagten), das Abläufe modelliert -&gt; baue Modell gesprochener Sprache, dass Programmierkonstrukte aufnehmen kann und somit potentiell in beliebige objektorientierte Sprache übersetzt werden kann</w:t>
-      </w:r>
-    </w:p>
-    <w:p>
-      <w:pPr>
-        <w:pStyle w:val="ListParagraph"/>
-        <w:numPr>
-          <w:ilvl w:val="0"/>
-          <w:numId w:val="2"/>
-        </w:numPr>
-      </w:pPr>
-      <w:r>
-        <w:t>Verwendung state-of-the-art NLP-Werkzeuge, und Wissensdatenbanken (Cyc) + Eigengebaute Lösungen aus Expertise  vorheriger Arbeiten</w:t>
-      </w:r>
-    </w:p>
-    <w:p>
-      <w:pPr>
-        <w:pStyle w:val="ListParagraph"/>
-        <w:numPr>
-          <w:ilvl w:val="0"/>
-          <w:numId w:val="2"/>
-        </w:numPr>
-      </w:pPr>
-      <w:r>
-        <w:t>Evaluation-driven: Kontinuierlicher Aufbau eines Korpus</w:t>
-      </w:r>
-      <w:r>
-        <w:t>. Evaluation dagegen (eines jeden Beitrags): Fördert Qualität, Bewertung von Beiträgen und Voranschreiten des Projekts. Erleichtert Integration statistischer Methoden</w:t>
+        <w:t xml:space="preserve">Zwischenrepräsentation: abstraktes Modell der Sprache (des gesagten), das Abläufe modelliert -&gt; baue Modell gesprochener Sprache, dass </w:t>
+      </w:r>
+      <w:proofErr w:type="spellStart"/>
+      <w:r>
+        <w:t>Programmierkonstrukte</w:t>
+      </w:r>
+      <w:proofErr w:type="spellEnd"/>
+      <w:r>
+        <w:t xml:space="preserve"> aufnehmen kann und somit potentiell in beliebige objektorientierte Sprache übersetzt werden kann</w:t>
+      </w:r>
+    </w:p>
+    <w:p>
+      <w:pPr>
+        <w:pStyle w:val="ListParagraph"/>
+        <w:numPr>
+          <w:ilvl w:val="0"/>
+          <w:numId w:val="2"/>
+        </w:numPr>
+      </w:pPr>
+      <w:r>
+        <w:t>Fehler des ASR durch Wissen über Domäne und Länge der Eingabe kompensieren:</w:t>
+      </w:r>
+    </w:p>
+    <w:p>
+      <w:pPr>
+        <w:pStyle w:val="ListParagraph"/>
+        <w:numPr>
+          <w:ilvl w:val="1"/>
+          <w:numId w:val="2"/>
+        </w:numPr>
+      </w:pPr>
+      <w:r>
+        <w:t>Zuvor erkanntes Wort tritt voraussichtlich später wieder auf</w:t>
       </w:r>
       <w:bookmarkStart w:id="0" w:name="_GoBack"/>
       <w:bookmarkEnd w:id="0"/>
+      <w:r>
+        <w:t xml:space="preserve"> </w:t>
+      </w:r>
+    </w:p>
+    <w:p>
+      <w:pPr>
+        <w:pStyle w:val="ListParagraph"/>
+        <w:numPr>
+          <w:ilvl w:val="0"/>
+          <w:numId w:val="2"/>
+        </w:numPr>
+      </w:pPr>
+      <w:r>
+        <w:t xml:space="preserve">Verwendung </w:t>
+      </w:r>
+      <w:proofErr w:type="spellStart"/>
+      <w:r>
+        <w:t>state</w:t>
+      </w:r>
+      <w:proofErr w:type="spellEnd"/>
+      <w:r>
+        <w:t>-</w:t>
+      </w:r>
+      <w:proofErr w:type="spellStart"/>
+      <w:r>
+        <w:t>of</w:t>
+      </w:r>
+      <w:proofErr w:type="spellEnd"/>
+      <w:r>
+        <w:t>-</w:t>
+      </w:r>
+      <w:proofErr w:type="spellStart"/>
+      <w:r>
+        <w:t>the</w:t>
+      </w:r>
+      <w:proofErr w:type="spellEnd"/>
+      <w:r>
+        <w:t>-art NLP-Werkzeuge, und Wissensdatenbanken (</w:t>
+      </w:r>
+      <w:proofErr w:type="spellStart"/>
+      <w:r>
+        <w:t>Cyc</w:t>
+      </w:r>
+      <w:proofErr w:type="spellEnd"/>
+      <w:r>
+        <w:t>) + Eigengebaute Lösungen aus Expertise  vorheriger Arbeiten</w:t>
+      </w:r>
+    </w:p>
+    <w:p>
+      <w:pPr>
+        <w:pStyle w:val="ListParagraph"/>
+        <w:numPr>
+          <w:ilvl w:val="0"/>
+          <w:numId w:val="2"/>
+        </w:numPr>
+      </w:pPr>
+      <w:r>
+        <w:t>Evaluation-</w:t>
+      </w:r>
+      <w:proofErr w:type="spellStart"/>
+      <w:r>
+        <w:t>driven</w:t>
+      </w:r>
+      <w:proofErr w:type="spellEnd"/>
+      <w:r>
+        <w:t>: Kontinuierlicher Aufbau eines Korpus</w:t>
+      </w:r>
+      <w:r>
+        <w:t>. Evaluation dagegen (eines jeden Beitrags): Fördert Qualität, Bewertung von Beiträgen und Voranschreiten des Projekts. Erleichtert Integration statistischer Methoden</w:t>
+      </w:r>
     </w:p>
     <w:p>
       <w:r>
@@ -201,11 +313,20 @@
           <w:ilvl w:val="0"/>
           <w:numId w:val="2"/>
         </w:numPr>
-      </w:pPr>
-      <w:r>
+        <w:rPr>
+          <w:lang w:val="en-US"/>
+        </w:rPr>
+      </w:pPr>
+      <w:r>
+        <w:rPr>
+          <w:lang w:val="en-US"/>
+        </w:rPr>
         <w:t>Third Party ASR (Janus, Google Speech API)</w:t>
       </w:r>
       <w:r>
+        <w:rPr>
+          <w:lang w:val="en-US"/>
+        </w:rPr>
         <w:t xml:space="preserve"> -&gt; Text</w:t>
       </w:r>
     </w:p>
@@ -224,26 +345,150 @@
         <w:t>Initial NLU</w:t>
       </w:r>
       <w:r>
-        <w:t xml:space="preserve"> (POS, PT, dep. G. sem, r</w:t>
-      </w:r>
-      <w:r>
-        <w:rPr>
-          <w:lang w:val="en-US"/>
-        </w:rPr>
-        <w:t>oles) -&gt; STR</w:t>
-      </w:r>
-    </w:p>
-    <w:p>
-      <w:pPr>
-        <w:pStyle w:val="ListParagraph"/>
-        <w:numPr>
-          <w:ilvl w:val="0"/>
-          <w:numId w:val="2"/>
-        </w:numPr>
-        <w:rPr>
-          <w:lang w:val="en-US"/>
-        </w:rPr>
-      </w:pPr>
+        <w:t xml:space="preserve"> (POS, PT, </w:t>
+      </w:r>
+      <w:proofErr w:type="spellStart"/>
+      <w:r>
+        <w:t>dep</w:t>
+      </w:r>
+      <w:proofErr w:type="spellEnd"/>
+      <w:r>
+        <w:t xml:space="preserve">. G. </w:t>
+      </w:r>
+      <w:proofErr w:type="spellStart"/>
+      <w:r>
+        <w:t>sem</w:t>
+      </w:r>
+      <w:proofErr w:type="spellEnd"/>
+      <w:r>
+        <w:t>, r</w:t>
+      </w:r>
+      <w:proofErr w:type="spellStart"/>
+      <w:r>
+        <w:rPr>
+          <w:lang w:val="en-US"/>
+        </w:rPr>
+        <w:t>oles</w:t>
+      </w:r>
+      <w:proofErr w:type="spellEnd"/>
+      <w:r>
+        <w:rPr>
+          <w:lang w:val="en-US"/>
+        </w:rPr>
+        <w:t>) -&gt; SS</w:t>
+      </w:r>
+      <w:r>
+        <w:rPr>
+          <w:lang w:val="en-US"/>
+        </w:rPr>
+        <w:t>R</w:t>
+      </w:r>
+    </w:p>
+    <w:p>
+      <w:pPr>
+        <w:pStyle w:val="ListParagraph"/>
+        <w:numPr>
+          <w:ilvl w:val="0"/>
+          <w:numId w:val="2"/>
+        </w:numPr>
+        <w:rPr>
+          <w:lang w:val="en-US"/>
+        </w:rPr>
+      </w:pPr>
+      <w:proofErr w:type="spellStart"/>
+      <w:r>
+        <w:rPr>
+          <w:lang w:val="en-US"/>
+        </w:rPr>
+        <w:t>Semantik</w:t>
+      </w:r>
+      <w:proofErr w:type="spellEnd"/>
+      <w:r>
+        <w:rPr>
+          <w:lang w:val="en-US"/>
+        </w:rPr>
+        <w:t xml:space="preserve"> Speech Representation (Graph-</w:t>
+      </w:r>
+      <w:proofErr w:type="spellStart"/>
+      <w:r>
+        <w:rPr>
+          <w:lang w:val="en-US"/>
+        </w:rPr>
+        <w:t>basiert</w:t>
+      </w:r>
+      <w:proofErr w:type="spellEnd"/>
+      <w:r>
+        <w:rPr>
+          <w:lang w:val="en-US"/>
+        </w:rPr>
+        <w:t>)</w:t>
+      </w:r>
+    </w:p>
+    <w:p>
+      <w:pPr>
+        <w:pStyle w:val="ListParagraph"/>
+        <w:numPr>
+          <w:ilvl w:val="0"/>
+          <w:numId w:val="2"/>
+        </w:numPr>
+        <w:rPr>
+          <w:lang w:val="en-US"/>
+        </w:rPr>
+      </w:pPr>
+      <w:proofErr w:type="spellStart"/>
+      <w:r>
+        <w:rPr>
+          <w:lang w:val="en-US"/>
+        </w:rPr>
+        <w:t>Schnittstelle</w:t>
+      </w:r>
+      <w:proofErr w:type="spellEnd"/>
+      <w:r>
+        <w:rPr>
+          <w:lang w:val="en-US"/>
+        </w:rPr>
+        <w:t xml:space="preserve"> </w:t>
+      </w:r>
+      <w:proofErr w:type="spellStart"/>
+      <w:r>
+        <w:rPr>
+          <w:lang w:val="en-US"/>
+        </w:rPr>
+        <w:t>zu</w:t>
+      </w:r>
+      <w:proofErr w:type="spellEnd"/>
+      <w:r>
+        <w:rPr>
+          <w:lang w:val="en-US"/>
+        </w:rPr>
+        <w:t xml:space="preserve"> </w:t>
+      </w:r>
+      <w:proofErr w:type="spellStart"/>
+      <w:r>
+        <w:rPr>
+          <w:lang w:val="en-US"/>
+        </w:rPr>
+        <w:t>Anwendungsdomäne</w:t>
+      </w:r>
+      <w:proofErr w:type="spellEnd"/>
+    </w:p>
+    <w:p>
+      <w:pPr>
+        <w:pStyle w:val="ListParagraph"/>
+        <w:numPr>
+          <w:ilvl w:val="0"/>
+          <w:numId w:val="2"/>
+        </w:numPr>
+        <w:rPr>
+          <w:lang w:val="en-US"/>
+        </w:rPr>
+      </w:pPr>
+      <w:r>
+        <w:rPr>
+          <w:lang w:val="en-US"/>
+        </w:rPr>
+        <w:t>NLU-Module</w:t>
+      </w:r>
     </w:p>
     <w:sectPr>
       <w:pgSz w:w="11906" w:h="16838"/>
@@ -384,7 +629,7 @@
         <w:rFonts w:ascii="Calibri" w:eastAsiaTheme="minorHAnsi" w:hAnsi="Calibri" w:cstheme="minorBidi" w:hint="default"/>
       </w:rPr>
     </w:lvl>
-    <w:lvl w:ilvl="1" w:tplc="04070003" w:tentative="1">
+    <w:lvl w:ilvl="1" w:tplc="04070003">
       <w:start w:val="1"/>
       <w:numFmt w:val="bullet"/>
       <w:lvlText w:val="o"/>

</xml_diff>